<commit_message>
Loading description, Class type display, top menu beutify. Save taken subject.
</commit_message>
<xml_diff>
--- a/src/resources/Pr1_Chapagain_Hong_Qi_Feb27.docx
+++ b/src/resources/Pr1_Chapagain_Hong_Qi_Feb27.docx
@@ -3706,7 +3706,7 @@
         <w:tblStyle w:val="a0"/>
         <w:tblW w:w="9972" w:type="dxa"/>
         <w:jc w:val="left"/>
-        <w:tblInd w:w="-66" w:type="dxa"/>
+        <w:tblInd w:w="-71" w:type="dxa"/>
         <w:tblBorders>
           <w:top w:val="single" w:sz="4" w:space="0" w:color="000001"/>
           <w:left w:val="single" w:sz="4" w:space="0" w:color="000001"/>
@@ -3717,7 +3717,7 @@
         </w:tblBorders>
         <w:tblCellMar>
           <w:top w:w="0" w:type="dxa"/>
-          <w:left w:w="42" w:type="dxa"/>
+          <w:left w:w="37" w:type="dxa"/>
           <w:bottom w:w="0" w:type="dxa"/>
           <w:right w:w="108" w:type="dxa"/>
         </w:tblCellMar>
@@ -3744,7 +3744,7 @@
             </w:tcBorders>
             <w:shd w:color="auto" w:fill="CFE2F3" w:val="clear"/>
             <w:tcMar>
-              <w:left w:w="42" w:type="dxa"/>
+              <w:left w:w="37" w:type="dxa"/>
             </w:tcMar>
             <w:vAlign w:val="center"/>
           </w:tcPr>
@@ -3880,7 +3880,7 @@
             </w:tcBorders>
             <w:shd w:color="auto" w:fill="FFFFFF" w:val="clear"/>
             <w:tcMar>
-              <w:left w:w="42" w:type="dxa"/>
+              <w:left w:w="37" w:type="dxa"/>
             </w:tcMar>
             <w:vAlign w:val="center"/>
           </w:tcPr>
@@ -4015,7 +4015,7 @@
             </w:tcBorders>
             <w:shd w:color="auto" w:fill="FFFFFF" w:val="clear"/>
             <w:tcMar>
-              <w:left w:w="42" w:type="dxa"/>
+              <w:left w:w="37" w:type="dxa"/>
             </w:tcMar>
             <w:vAlign w:val="center"/>
           </w:tcPr>
@@ -4146,7 +4146,7 @@
             </w:tcBorders>
             <w:shd w:color="auto" w:fill="FFFFFF" w:val="clear"/>
             <w:tcMar>
-              <w:left w:w="42" w:type="dxa"/>
+              <w:left w:w="37" w:type="dxa"/>
             </w:tcMar>
             <w:vAlign w:val="center"/>
           </w:tcPr>
@@ -4277,7 +4277,7 @@
             </w:tcBorders>
             <w:shd w:color="auto" w:fill="FFFFFF" w:val="clear"/>
             <w:tcMar>
-              <w:left w:w="42" w:type="dxa"/>
+              <w:left w:w="37" w:type="dxa"/>
             </w:tcMar>
             <w:vAlign w:val="center"/>
           </w:tcPr>
@@ -4413,7 +4413,7 @@
             </w:tcBorders>
             <w:shd w:color="auto" w:fill="FFFFFF" w:val="clear"/>
             <w:tcMar>
-              <w:left w:w="42" w:type="dxa"/>
+              <w:left w:w="37" w:type="dxa"/>
             </w:tcMar>
             <w:vAlign w:val="center"/>
           </w:tcPr>
@@ -4537,7 +4537,7 @@
             </w:tcBorders>
             <w:shd w:color="auto" w:fill="FFFFFF" w:val="clear"/>
             <w:tcMar>
-              <w:left w:w="42" w:type="dxa"/>
+              <w:left w:w="37" w:type="dxa"/>
             </w:tcMar>
             <w:vAlign w:val="center"/>
           </w:tcPr>
@@ -4660,7 +4660,7 @@
             </w:tcBorders>
             <w:shd w:color="auto" w:fill="FFFFFF" w:val="clear"/>
             <w:tcMar>
-              <w:left w:w="42" w:type="dxa"/>
+              <w:left w:w="37" w:type="dxa"/>
             </w:tcMar>
             <w:vAlign w:val="center"/>
           </w:tcPr>
@@ -4794,7 +4794,7 @@
             </w:tcBorders>
             <w:shd w:color="auto" w:fill="FFFFFF" w:val="clear"/>
             <w:tcMar>
-              <w:left w:w="42" w:type="dxa"/>
+              <w:left w:w="37" w:type="dxa"/>
             </w:tcMar>
             <w:vAlign w:val="center"/>
           </w:tcPr>
@@ -4917,7 +4917,7 @@
             </w:tcBorders>
             <w:shd w:color="auto" w:fill="FFFFFF" w:val="clear"/>
             <w:tcMar>
-              <w:left w:w="42" w:type="dxa"/>
+              <w:left w:w="37" w:type="dxa"/>
             </w:tcMar>
             <w:vAlign w:val="center"/>
           </w:tcPr>
@@ -5044,7 +5044,7 @@
             </w:tcBorders>
             <w:shd w:color="auto" w:fill="FFFFFF" w:val="clear"/>
             <w:tcMar>
-              <w:left w:w="42" w:type="dxa"/>
+              <w:left w:w="37" w:type="dxa"/>
             </w:tcMar>
             <w:vAlign w:val="center"/>
           </w:tcPr>
@@ -5175,7 +5175,7 @@
             </w:tcBorders>
             <w:shd w:color="auto" w:fill="FFFFFF" w:val="clear"/>
             <w:tcMar>
-              <w:left w:w="42" w:type="dxa"/>
+              <w:left w:w="37" w:type="dxa"/>
             </w:tcMar>
             <w:vAlign w:val="center"/>
           </w:tcPr>
@@ -5306,7 +5306,7 @@
             </w:tcBorders>
             <w:shd w:color="auto" w:fill="FFFFFF" w:val="clear"/>
             <w:tcMar>
-              <w:left w:w="42" w:type="dxa"/>
+              <w:left w:w="37" w:type="dxa"/>
             </w:tcMar>
             <w:vAlign w:val="center"/>
           </w:tcPr>
@@ -5437,7 +5437,7 @@
             </w:tcBorders>
             <w:shd w:color="auto" w:fill="FFFFFF" w:val="clear"/>
             <w:tcMar>
-              <w:left w:w="42" w:type="dxa"/>
+              <w:left w:w="37" w:type="dxa"/>
             </w:tcMar>
             <w:vAlign w:val="center"/>
           </w:tcPr>
@@ -5568,7 +5568,7 @@
             </w:tcBorders>
             <w:shd w:color="auto" w:fill="FFFFFF" w:val="clear"/>
             <w:tcMar>
-              <w:left w:w="42" w:type="dxa"/>
+              <w:left w:w="37" w:type="dxa"/>
             </w:tcMar>
             <w:vAlign w:val="center"/>
           </w:tcPr>
@@ -5699,7 +5699,7 @@
             </w:tcBorders>
             <w:shd w:color="auto" w:fill="FFFFFF" w:val="clear"/>
             <w:tcMar>
-              <w:left w:w="42" w:type="dxa"/>
+              <w:left w:w="37" w:type="dxa"/>
             </w:tcMar>
             <w:vAlign w:val="center"/>
           </w:tcPr>
@@ -5830,7 +5830,7 @@
             </w:tcBorders>
             <w:shd w:color="auto" w:fill="FFFFFF" w:val="clear"/>
             <w:tcMar>
-              <w:left w:w="42" w:type="dxa"/>
+              <w:left w:w="37" w:type="dxa"/>
             </w:tcMar>
             <w:vAlign w:val="center"/>
           </w:tcPr>
@@ -5961,7 +5961,7 @@
             </w:tcBorders>
             <w:shd w:color="auto" w:fill="FFFFFF" w:val="clear"/>
             <w:tcMar>
-              <w:left w:w="42" w:type="dxa"/>
+              <w:left w:w="37" w:type="dxa"/>
             </w:tcMar>
             <w:vAlign w:val="center"/>
           </w:tcPr>
@@ -6092,7 +6092,7 @@
             </w:tcBorders>
             <w:shd w:color="auto" w:fill="FFFFFF" w:val="clear"/>
             <w:tcMar>
-              <w:left w:w="42" w:type="dxa"/>
+              <w:left w:w="37" w:type="dxa"/>
             </w:tcMar>
             <w:vAlign w:val="center"/>
           </w:tcPr>
@@ -6223,7 +6223,7 @@
             </w:tcBorders>
             <w:shd w:color="auto" w:fill="FFFFFF" w:val="clear"/>
             <w:tcMar>
-              <w:left w:w="42" w:type="dxa"/>
+              <w:left w:w="37" w:type="dxa"/>
             </w:tcMar>
             <w:vAlign w:val="center"/>
           </w:tcPr>
@@ -6350,7 +6350,7 @@
             </w:tcBorders>
             <w:shd w:color="auto" w:fill="FFFFFF" w:val="clear"/>
             <w:tcMar>
-              <w:left w:w="42" w:type="dxa"/>
+              <w:left w:w="37" w:type="dxa"/>
             </w:tcMar>
             <w:vAlign w:val="center"/>
           </w:tcPr>
@@ -6473,7 +6473,7 @@
             </w:tcBorders>
             <w:shd w:color="auto" w:fill="FFFFFF" w:val="clear"/>
             <w:tcMar>
-              <w:left w:w="42" w:type="dxa"/>
+              <w:left w:w="37" w:type="dxa"/>
             </w:tcMar>
             <w:vAlign w:val="center"/>
           </w:tcPr>
@@ -6604,7 +6604,7 @@
             </w:tcBorders>
             <w:shd w:color="auto" w:fill="FFFFFF" w:val="clear"/>
             <w:tcMar>
-              <w:left w:w="42" w:type="dxa"/>
+              <w:left w:w="37" w:type="dxa"/>
             </w:tcMar>
             <w:vAlign w:val="center"/>
           </w:tcPr>
@@ -6735,7 +6735,7 @@
             </w:tcBorders>
             <w:shd w:color="auto" w:fill="FFFFFF" w:val="clear"/>
             <w:tcMar>
-              <w:left w:w="42" w:type="dxa"/>
+              <w:left w:w="37" w:type="dxa"/>
             </w:tcMar>
             <w:vAlign w:val="center"/>
           </w:tcPr>
@@ -6866,7 +6866,7 @@
             </w:tcBorders>
             <w:shd w:color="auto" w:fill="FFFFFF" w:val="clear"/>
             <w:tcMar>
-              <w:left w:w="42" w:type="dxa"/>
+              <w:left w:w="37" w:type="dxa"/>
             </w:tcMar>
             <w:vAlign w:val="center"/>
           </w:tcPr>
@@ -6996,7 +6996,7 @@
             </w:tcBorders>
             <w:shd w:color="auto" w:fill="FFFFFF" w:val="clear"/>
             <w:tcMar>
-              <w:left w:w="42" w:type="dxa"/>
+              <w:left w:w="37" w:type="dxa"/>
             </w:tcMar>
             <w:vAlign w:val="center"/>
           </w:tcPr>
@@ -7125,7 +7125,7 @@
             </w:tcBorders>
             <w:shd w:color="auto" w:fill="FFFFFF" w:val="clear"/>
             <w:tcMar>
-              <w:left w:w="42" w:type="dxa"/>
+              <w:left w:w="37" w:type="dxa"/>
             </w:tcMar>
             <w:vAlign w:val="center"/>
           </w:tcPr>
@@ -7254,7 +7254,7 @@
             </w:tcBorders>
             <w:shd w:color="auto" w:fill="FFFFFF" w:val="clear"/>
             <w:tcMar>
-              <w:left w:w="42" w:type="dxa"/>
+              <w:left w:w="37" w:type="dxa"/>
             </w:tcMar>
             <w:vAlign w:val="center"/>
           </w:tcPr>
@@ -7379,7 +7379,7 @@
             </w:tcBorders>
             <w:shd w:color="auto" w:fill="FFFFFF" w:val="clear"/>
             <w:tcMar>
-              <w:left w:w="42" w:type="dxa"/>
+              <w:left w:w="37" w:type="dxa"/>
             </w:tcMar>
             <w:vAlign w:val="center"/>
           </w:tcPr>
@@ -7504,7 +7504,7 @@
             </w:tcBorders>
             <w:shd w:color="auto" w:fill="FFFFFF" w:val="clear"/>
             <w:tcMar>
-              <w:left w:w="42" w:type="dxa"/>
+              <w:left w:w="37" w:type="dxa"/>
             </w:tcMar>
             <w:vAlign w:val="center"/>
           </w:tcPr>
@@ -7624,16 +7624,793 @@
             <w:tcW w:w="1409" w:type="dxa"/>
             <w:vMerge w:val="continue"/>
             <w:tcBorders>
-              <w:top w:val="single" w:sz="4" w:space="0" w:color="000001"/>
-              <w:left w:val="single" w:sz="4" w:space="0" w:color="000001"/>
-              <w:bottom w:val="single" w:sz="4" w:space="0" w:color="000001"/>
-              <w:right w:val="single" w:sz="4" w:space="0" w:color="000001"/>
-              <w:insideH w:val="single" w:sz="4" w:space="0" w:color="000001"/>
-              <w:insideV w:val="single" w:sz="4" w:space="0" w:color="000001"/>
-            </w:tcBorders>
-            <w:shd w:color="auto" w:fill="FFFFFF" w:val="clear"/>
-            <w:tcMar>
-              <w:left w:w="42" w:type="dxa"/>
+              <w:left w:val="single" w:sz="4" w:space="0" w:color="000001"/>
+              <w:bottom w:val="single" w:sz="4" w:space="0" w:color="000001"/>
+              <w:right w:val="single" w:sz="4" w:space="0" w:color="000001"/>
+              <w:insideH w:val="single" w:sz="4" w:space="0" w:color="000001"/>
+              <w:insideV w:val="single" w:sz="4" w:space="0" w:color="000001"/>
+            </w:tcBorders>
+            <w:shd w:color="auto" w:fill="FFFFFF" w:val="clear"/>
+            <w:tcMar>
+              <w:left w:w="37" w:type="dxa"/>
+            </w:tcMar>
+            <w:vAlign w:val="center"/>
+          </w:tcPr>
+          <w:p>
+            <w:pPr>
+              <w:pStyle w:val="Normal"/>
+              <w:rPr/>
+            </w:pPr>
+            <w:r>
+              <w:rPr/>
+            </w:r>
+          </w:p>
+        </w:tc>
+        <w:tc>
+          <w:tcPr>
+            <w:tcW w:w="1621" w:type="dxa"/>
+            <w:tcBorders>
+              <w:left w:val="single" w:sz="4" w:space="0" w:color="000001"/>
+              <w:bottom w:val="single" w:sz="4" w:space="0" w:color="000001"/>
+              <w:right w:val="single" w:sz="4" w:space="0" w:color="000001"/>
+              <w:insideH w:val="single" w:sz="4" w:space="0" w:color="000001"/>
+              <w:insideV w:val="single" w:sz="4" w:space="0" w:color="000001"/>
+            </w:tcBorders>
+            <w:shd w:color="auto" w:fill="FFFFFF" w:val="clear"/>
+            <w:tcMar>
+              <w:left w:w="-5" w:type="dxa"/>
+            </w:tcMar>
+            <w:vAlign w:val="center"/>
+          </w:tcPr>
+          <w:p>
+            <w:pPr>
+              <w:pStyle w:val="Normal"/>
+              <w:rPr/>
+            </w:pPr>
+            <w:r>
+              <w:rPr>
+                <w:rFonts w:cs="Times New Roman" w:ascii="Times New Roman" w:hAnsi="Times New Roman"/>
+                <w:b w:val="false"/>
+                <w:bCs w:val="false"/>
+              </w:rPr>
+              <w:t>curi_group</w:t>
+            </w:r>
+          </w:p>
+        </w:tc>
+        <w:tc>
+          <w:tcPr>
+            <w:tcW w:w="3174" w:type="dxa"/>
+            <w:tcBorders>
+              <w:left w:val="single" w:sz="4" w:space="0" w:color="000001"/>
+              <w:bottom w:val="single" w:sz="4" w:space="0" w:color="000001"/>
+              <w:right w:val="single" w:sz="4" w:space="0" w:color="000001"/>
+              <w:insideH w:val="single" w:sz="4" w:space="0" w:color="000001"/>
+              <w:insideV w:val="single" w:sz="4" w:space="0" w:color="000001"/>
+            </w:tcBorders>
+            <w:shd w:color="auto" w:fill="FFFFFF" w:val="clear"/>
+            <w:tcMar>
+              <w:left w:w="-5" w:type="dxa"/>
+            </w:tcMar>
+            <w:vAlign w:val="center"/>
+          </w:tcPr>
+          <w:p>
+            <w:pPr>
+              <w:pStyle w:val="Normal"/>
+              <w:rPr/>
+            </w:pPr>
+            <w:r>
+              <w:rPr>
+                <w:rFonts w:cs="Times New Roman" w:ascii="Times New Roman" w:hAnsi="Times New Roman"/>
+              </w:rPr>
+              <w:t>0,1,2,3,4</w:t>
+            </w:r>
+          </w:p>
+        </w:tc>
+        <w:tc>
+          <w:tcPr>
+            <w:tcW w:w="3767" w:type="dxa"/>
+            <w:vMerge w:val="continue"/>
+            <w:tcBorders>
+              <w:left w:val="single" w:sz="4" w:space="0" w:color="000001"/>
+              <w:bottom w:val="single" w:sz="4" w:space="0" w:color="000001"/>
+              <w:right w:val="single" w:sz="4" w:space="0" w:color="000001"/>
+              <w:insideH w:val="single" w:sz="4" w:space="0" w:color="000001"/>
+              <w:insideV w:val="single" w:sz="4" w:space="0" w:color="000001"/>
+            </w:tcBorders>
+            <w:shd w:color="auto" w:fill="FFFFFF" w:val="clear"/>
+            <w:tcMar>
+              <w:left w:w="-5" w:type="dxa"/>
+            </w:tcMar>
+            <w:vAlign w:val="center"/>
+          </w:tcPr>
+          <w:p>
+            <w:pPr>
+              <w:pStyle w:val="Normal"/>
+              <w:rPr>
+                <w:rFonts w:ascii="Times New Roman" w:hAnsi="Times New Roman" w:cs="Times New Roman"/>
+              </w:rPr>
+            </w:pPr>
+            <w:r>
+              <w:rPr>
+                <w:rFonts w:cs="Times New Roman" w:ascii="Times New Roman" w:hAnsi="Times New Roman"/>
+              </w:rPr>
+            </w:r>
+          </w:p>
+        </w:tc>
+      </w:tr>
+      <w:tr>
+        <w:trPr/>
+        <w:tc>
+          <w:tcPr>
+            <w:tcW w:w="1409" w:type="dxa"/>
+            <w:vMerge w:val="restart"/>
+            <w:tcBorders>
+              <w:top w:val="single" w:sz="4" w:space="0" w:color="000001"/>
+              <w:left w:val="single" w:sz="4" w:space="0" w:color="000001"/>
+              <w:bottom w:val="single" w:sz="4" w:space="0" w:color="000001"/>
+              <w:right w:val="single" w:sz="4" w:space="0" w:color="000001"/>
+              <w:insideH w:val="single" w:sz="4" w:space="0" w:color="000001"/>
+              <w:insideV w:val="single" w:sz="4" w:space="0" w:color="000001"/>
+            </w:tcBorders>
+            <w:shd w:color="auto" w:fill="FFFFFF" w:val="clear"/>
+            <w:tcMar>
+              <w:left w:w="37" w:type="dxa"/>
+            </w:tcMar>
+            <w:vAlign w:val="center"/>
+          </w:tcPr>
+          <w:p>
+            <w:pPr>
+              <w:pStyle w:val="Normal"/>
+              <w:jc w:val="center"/>
+              <w:rPr/>
+            </w:pPr>
+            <w:r>
+              <w:rPr>
+                <w:rFonts w:cs="Times New Roman" w:ascii="Times New Roman" w:hAnsi="Times New Roman"/>
+              </w:rPr>
+              <w:t>class_group</w:t>
+            </w:r>
+          </w:p>
+        </w:tc>
+        <w:tc>
+          <w:tcPr>
+            <w:tcW w:w="1621" w:type="dxa"/>
+            <w:tcBorders>
+              <w:top w:val="single" w:sz="4" w:space="0" w:color="000001"/>
+              <w:left w:val="single" w:sz="4" w:space="0" w:color="000001"/>
+              <w:bottom w:val="single" w:sz="4" w:space="0" w:color="000001"/>
+              <w:right w:val="single" w:sz="4" w:space="0" w:color="000001"/>
+              <w:insideH w:val="single" w:sz="4" w:space="0" w:color="000001"/>
+              <w:insideV w:val="single" w:sz="4" w:space="0" w:color="000001"/>
+            </w:tcBorders>
+            <w:shd w:color="auto" w:fill="FFFFFF" w:val="clear"/>
+            <w:tcMar>
+              <w:left w:w="-5" w:type="dxa"/>
+            </w:tcMar>
+            <w:vAlign w:val="center"/>
+          </w:tcPr>
+          <w:p>
+            <w:pPr>
+              <w:pStyle w:val="Normal"/>
+              <w:rPr>
+                <w:b/>
+                <w:b/>
+                <w:bCs/>
+              </w:rPr>
+            </w:pPr>
+            <w:r>
+              <w:rPr>
+                <w:rFonts w:cs="Times New Roman" w:ascii="Times New Roman" w:hAnsi="Times New Roman"/>
+                <w:b/>
+                <w:bCs/>
+              </w:rPr>
+              <w:t>curi_year</w:t>
+            </w:r>
+          </w:p>
+        </w:tc>
+        <w:tc>
+          <w:tcPr>
+            <w:tcW w:w="3174" w:type="dxa"/>
+            <w:tcBorders>
+              <w:top w:val="single" w:sz="4" w:space="0" w:color="000001"/>
+              <w:left w:val="single" w:sz="4" w:space="0" w:color="000001"/>
+              <w:bottom w:val="single" w:sz="4" w:space="0" w:color="000001"/>
+              <w:right w:val="single" w:sz="4" w:space="0" w:color="000001"/>
+              <w:insideH w:val="single" w:sz="4" w:space="0" w:color="000001"/>
+              <w:insideV w:val="single" w:sz="4" w:space="0" w:color="000001"/>
+            </w:tcBorders>
+            <w:shd w:color="auto" w:fill="FFFFFF" w:val="clear"/>
+            <w:tcMar>
+              <w:left w:w="-5" w:type="dxa"/>
+            </w:tcMar>
+            <w:vAlign w:val="center"/>
+          </w:tcPr>
+          <w:p>
+            <w:pPr>
+              <w:pStyle w:val="Normal"/>
+              <w:rPr/>
+            </w:pPr>
+            <w:r>
+              <w:rPr>
+                <w:rFonts w:cs="Times New Roman" w:ascii="Times New Roman" w:hAnsi="Times New Roman"/>
+              </w:rPr>
+              <w:t>2016</w:t>
+            </w:r>
+          </w:p>
+        </w:tc>
+        <w:tc>
+          <w:tcPr>
+            <w:tcW w:w="3767" w:type="dxa"/>
+            <w:vMerge w:val="restart"/>
+            <w:tcBorders>
+              <w:top w:val="single" w:sz="4" w:space="0" w:color="000001"/>
+              <w:left w:val="single" w:sz="4" w:space="0" w:color="000001"/>
+              <w:bottom w:val="single" w:sz="4" w:space="0" w:color="000001"/>
+              <w:right w:val="single" w:sz="4" w:space="0" w:color="000001"/>
+              <w:insideH w:val="single" w:sz="4" w:space="0" w:color="000001"/>
+              <w:insideV w:val="single" w:sz="4" w:space="0" w:color="000001"/>
+            </w:tcBorders>
+            <w:shd w:color="auto" w:fill="FFFFFF" w:val="clear"/>
+            <w:tcMar>
+              <w:left w:w="-5" w:type="dxa"/>
+            </w:tcMar>
+            <w:vAlign w:val="center"/>
+          </w:tcPr>
+          <w:p>
+            <w:pPr>
+              <w:pStyle w:val="Normal"/>
+              <w:jc w:val="center"/>
+              <w:rPr/>
+            </w:pPr>
+            <w:r>
+              <w:rPr/>
+            </w:r>
+          </w:p>
+        </w:tc>
+      </w:tr>
+      <w:tr>
+        <w:trPr/>
+        <w:tc>
+          <w:tcPr>
+            <w:tcW w:w="1409" w:type="dxa"/>
+            <w:vMerge w:val="continue"/>
+            <w:tcBorders>
+              <w:top w:val="single" w:sz="4" w:space="0" w:color="000001"/>
+              <w:left w:val="single" w:sz="4" w:space="0" w:color="000001"/>
+              <w:bottom w:val="single" w:sz="4" w:space="0" w:color="000001"/>
+              <w:right w:val="single" w:sz="4" w:space="0" w:color="000001"/>
+              <w:insideH w:val="single" w:sz="4" w:space="0" w:color="000001"/>
+              <w:insideV w:val="single" w:sz="4" w:space="0" w:color="000001"/>
+            </w:tcBorders>
+            <w:shd w:color="auto" w:fill="FFFFFF" w:val="clear"/>
+            <w:tcMar>
+              <w:left w:w="37" w:type="dxa"/>
+            </w:tcMar>
+            <w:vAlign w:val="center"/>
+          </w:tcPr>
+          <w:p>
+            <w:pPr>
+              <w:pStyle w:val="Normal"/>
+              <w:rPr/>
+            </w:pPr>
+            <w:r>
+              <w:rPr/>
+            </w:r>
+          </w:p>
+        </w:tc>
+        <w:tc>
+          <w:tcPr>
+            <w:tcW w:w="1621" w:type="dxa"/>
+            <w:tcBorders>
+              <w:top w:val="single" w:sz="4" w:space="0" w:color="000001"/>
+              <w:left w:val="single" w:sz="4" w:space="0" w:color="000001"/>
+              <w:bottom w:val="single" w:sz="4" w:space="0" w:color="000001"/>
+              <w:right w:val="single" w:sz="4" w:space="0" w:color="000001"/>
+              <w:insideH w:val="single" w:sz="4" w:space="0" w:color="000001"/>
+              <w:insideV w:val="single" w:sz="4" w:space="0" w:color="000001"/>
+            </w:tcBorders>
+            <w:shd w:color="auto" w:fill="FFFFFF" w:val="clear"/>
+            <w:tcMar>
+              <w:left w:w="-5" w:type="dxa"/>
+            </w:tcMar>
+            <w:vAlign w:val="center"/>
+          </w:tcPr>
+          <w:p>
+            <w:pPr>
+              <w:pStyle w:val="Normal"/>
+              <w:rPr>
+                <w:b/>
+                <w:b/>
+                <w:bCs/>
+              </w:rPr>
+            </w:pPr>
+            <w:r>
+              <w:rPr>
+                <w:rFonts w:cs="Times New Roman" w:ascii="Times New Roman" w:hAnsi="Times New Roman"/>
+                <w:b/>
+                <w:bCs/>
+              </w:rPr>
+              <w:t>deg_level</w:t>
+            </w:r>
+          </w:p>
+        </w:tc>
+        <w:tc>
+          <w:tcPr>
+            <w:tcW w:w="3174" w:type="dxa"/>
+            <w:tcBorders>
+              <w:top w:val="single" w:sz="4" w:space="0" w:color="000001"/>
+              <w:left w:val="single" w:sz="4" w:space="0" w:color="000001"/>
+              <w:bottom w:val="single" w:sz="4" w:space="0" w:color="000001"/>
+              <w:right w:val="single" w:sz="4" w:space="0" w:color="000001"/>
+              <w:insideH w:val="single" w:sz="4" w:space="0" w:color="000001"/>
+              <w:insideV w:val="single" w:sz="4" w:space="0" w:color="000001"/>
+            </w:tcBorders>
+            <w:shd w:color="auto" w:fill="FFFFFF" w:val="clear"/>
+            <w:tcMar>
+              <w:left w:w="-5" w:type="dxa"/>
+            </w:tcMar>
+            <w:vAlign w:val="center"/>
+          </w:tcPr>
+          <w:p>
+            <w:pPr>
+              <w:pStyle w:val="Normal"/>
+              <w:rPr/>
+            </w:pPr>
+            <w:r>
+              <w:rPr>
+                <w:rFonts w:cs="Times New Roman" w:ascii="Times New Roman" w:hAnsi="Times New Roman"/>
+              </w:rPr>
+              <w:t>undergraduate, graduate</w:t>
+            </w:r>
+          </w:p>
+        </w:tc>
+        <w:tc>
+          <w:tcPr>
+            <w:tcW w:w="3767" w:type="dxa"/>
+            <w:vMerge w:val="continue"/>
+            <w:tcBorders>
+              <w:top w:val="single" w:sz="4" w:space="0" w:color="000001"/>
+              <w:left w:val="single" w:sz="4" w:space="0" w:color="000001"/>
+              <w:bottom w:val="single" w:sz="4" w:space="0" w:color="000001"/>
+              <w:right w:val="single" w:sz="4" w:space="0" w:color="000001"/>
+              <w:insideH w:val="single" w:sz="4" w:space="0" w:color="000001"/>
+              <w:insideV w:val="single" w:sz="4" w:space="0" w:color="000001"/>
+            </w:tcBorders>
+            <w:shd w:color="auto" w:fill="FFFFFF" w:val="clear"/>
+            <w:tcMar>
+              <w:left w:w="-5" w:type="dxa"/>
+            </w:tcMar>
+            <w:vAlign w:val="center"/>
+          </w:tcPr>
+          <w:p>
+            <w:pPr>
+              <w:pStyle w:val="Normal"/>
+              <w:rPr>
+                <w:rFonts w:ascii="Times New Roman" w:hAnsi="Times New Roman" w:cs="Times New Roman"/>
+              </w:rPr>
+            </w:pPr>
+            <w:r>
+              <w:rPr>
+                <w:rFonts w:cs="Times New Roman" w:ascii="Times New Roman" w:hAnsi="Times New Roman"/>
+              </w:rPr>
+            </w:r>
+          </w:p>
+        </w:tc>
+      </w:tr>
+      <w:tr>
+        <w:trPr/>
+        <w:tc>
+          <w:tcPr>
+            <w:tcW w:w="1409" w:type="dxa"/>
+            <w:vMerge w:val="continue"/>
+            <w:tcBorders>
+              <w:top w:val="single" w:sz="4" w:space="0" w:color="000001"/>
+              <w:left w:val="single" w:sz="4" w:space="0" w:color="000001"/>
+              <w:bottom w:val="single" w:sz="4" w:space="0" w:color="000001"/>
+              <w:right w:val="single" w:sz="4" w:space="0" w:color="000001"/>
+              <w:insideH w:val="single" w:sz="4" w:space="0" w:color="000001"/>
+              <w:insideV w:val="single" w:sz="4" w:space="0" w:color="000001"/>
+            </w:tcBorders>
+            <w:shd w:color="auto" w:fill="FFFFFF" w:val="clear"/>
+            <w:tcMar>
+              <w:left w:w="37" w:type="dxa"/>
+            </w:tcMar>
+            <w:vAlign w:val="center"/>
+          </w:tcPr>
+          <w:p>
+            <w:pPr>
+              <w:pStyle w:val="Normal"/>
+              <w:rPr>
+                <w:rFonts w:ascii="Times New Roman" w:hAnsi="Times New Roman" w:cs="Times New Roman"/>
+              </w:rPr>
+            </w:pPr>
+            <w:r>
+              <w:rPr>
+                <w:rFonts w:cs="Times New Roman" w:ascii="Times New Roman" w:hAnsi="Times New Roman"/>
+              </w:rPr>
+            </w:r>
+          </w:p>
+        </w:tc>
+        <w:tc>
+          <w:tcPr>
+            <w:tcW w:w="1621" w:type="dxa"/>
+            <w:tcBorders>
+              <w:top w:val="single" w:sz="4" w:space="0" w:color="000001"/>
+              <w:left w:val="single" w:sz="4" w:space="0" w:color="000001"/>
+              <w:bottom w:val="single" w:sz="4" w:space="0" w:color="000001"/>
+              <w:right w:val="single" w:sz="4" w:space="0" w:color="000001"/>
+              <w:insideH w:val="single" w:sz="4" w:space="0" w:color="000001"/>
+              <w:insideV w:val="single" w:sz="4" w:space="0" w:color="000001"/>
+            </w:tcBorders>
+            <w:shd w:color="auto" w:fill="FFFFFF" w:val="clear"/>
+            <w:tcMar>
+              <w:left w:w="-5" w:type="dxa"/>
+            </w:tcMar>
+            <w:vAlign w:val="center"/>
+          </w:tcPr>
+          <w:p>
+            <w:pPr>
+              <w:pStyle w:val="Normal"/>
+              <w:rPr>
+                <w:b/>
+                <w:b/>
+                <w:bCs/>
+              </w:rPr>
+            </w:pPr>
+            <w:r>
+              <w:rPr>
+                <w:rFonts w:cs="Times New Roman" w:ascii="Times New Roman" w:hAnsi="Times New Roman"/>
+                <w:b/>
+                <w:bCs/>
+              </w:rPr>
+              <w:t>deg_major</w:t>
+            </w:r>
+          </w:p>
+        </w:tc>
+        <w:tc>
+          <w:tcPr>
+            <w:tcW w:w="3174" w:type="dxa"/>
+            <w:tcBorders>
+              <w:top w:val="single" w:sz="4" w:space="0" w:color="000001"/>
+              <w:left w:val="single" w:sz="4" w:space="0" w:color="000001"/>
+              <w:bottom w:val="single" w:sz="4" w:space="0" w:color="000001"/>
+              <w:right w:val="single" w:sz="4" w:space="0" w:color="000001"/>
+              <w:insideH w:val="single" w:sz="4" w:space="0" w:color="000001"/>
+              <w:insideV w:val="single" w:sz="4" w:space="0" w:color="000001"/>
+            </w:tcBorders>
+            <w:shd w:color="auto" w:fill="FFFFFF" w:val="clear"/>
+            <w:tcMar>
+              <w:left w:w="-5" w:type="dxa"/>
+            </w:tcMar>
+            <w:vAlign w:val="center"/>
+          </w:tcPr>
+          <w:p>
+            <w:pPr>
+              <w:pStyle w:val="Normal"/>
+              <w:rPr/>
+            </w:pPr>
+            <w:r>
+              <w:rPr>
+                <w:rFonts w:cs="Times New Roman" w:ascii="Times New Roman" w:hAnsi="Times New Roman"/>
+              </w:rPr>
+              <w:t>Computer Science</w:t>
+            </w:r>
+          </w:p>
+        </w:tc>
+        <w:tc>
+          <w:tcPr>
+            <w:tcW w:w="3767" w:type="dxa"/>
+            <w:tcBorders>
+              <w:top w:val="single" w:sz="4" w:space="0" w:color="000001"/>
+              <w:left w:val="single" w:sz="4" w:space="0" w:color="000001"/>
+              <w:bottom w:val="single" w:sz="4" w:space="0" w:color="000001"/>
+              <w:right w:val="single" w:sz="4" w:space="0" w:color="000001"/>
+              <w:insideH w:val="single" w:sz="4" w:space="0" w:color="000001"/>
+              <w:insideV w:val="single" w:sz="4" w:space="0" w:color="000001"/>
+            </w:tcBorders>
+            <w:shd w:color="auto" w:fill="FFFFFF" w:val="clear"/>
+            <w:tcMar>
+              <w:left w:w="-5" w:type="dxa"/>
+            </w:tcMar>
+            <w:vAlign w:val="center"/>
+          </w:tcPr>
+          <w:p>
+            <w:pPr>
+              <w:pStyle w:val="Normal"/>
+              <w:jc w:val="center"/>
+              <w:rPr/>
+            </w:pPr>
+            <w:r>
+              <w:rPr/>
+            </w:r>
+          </w:p>
+        </w:tc>
+      </w:tr>
+      <w:tr>
+        <w:trPr/>
+        <w:tc>
+          <w:tcPr>
+            <w:tcW w:w="1409" w:type="dxa"/>
+            <w:vMerge w:val="continue"/>
+            <w:tcBorders>
+              <w:top w:val="single" w:sz="4" w:space="0" w:color="000001"/>
+              <w:left w:val="single" w:sz="4" w:space="0" w:color="000001"/>
+              <w:bottom w:val="single" w:sz="4" w:space="0" w:color="000001"/>
+              <w:right w:val="single" w:sz="4" w:space="0" w:color="000001"/>
+              <w:insideH w:val="single" w:sz="4" w:space="0" w:color="000001"/>
+              <w:insideV w:val="single" w:sz="4" w:space="0" w:color="000001"/>
+            </w:tcBorders>
+            <w:shd w:color="auto" w:fill="FFFFFF" w:val="clear"/>
+            <w:tcMar>
+              <w:left w:w="37" w:type="dxa"/>
+            </w:tcMar>
+            <w:vAlign w:val="center"/>
+          </w:tcPr>
+          <w:p>
+            <w:pPr>
+              <w:pStyle w:val="Normal"/>
+              <w:rPr>
+                <w:rFonts w:ascii="Times New Roman" w:hAnsi="Times New Roman" w:cs="Times New Roman"/>
+              </w:rPr>
+            </w:pPr>
+            <w:r>
+              <w:rPr>
+                <w:rFonts w:cs="Times New Roman" w:ascii="Times New Roman" w:hAnsi="Times New Roman"/>
+              </w:rPr>
+            </w:r>
+          </w:p>
+        </w:tc>
+        <w:tc>
+          <w:tcPr>
+            <w:tcW w:w="1621" w:type="dxa"/>
+            <w:tcBorders>
+              <w:top w:val="single" w:sz="4" w:space="0" w:color="000001"/>
+              <w:left w:val="single" w:sz="4" w:space="0" w:color="000001"/>
+              <w:bottom w:val="single" w:sz="4" w:space="0" w:color="000001"/>
+              <w:right w:val="single" w:sz="4" w:space="0" w:color="000001"/>
+              <w:insideH w:val="single" w:sz="4" w:space="0" w:color="000001"/>
+              <w:insideV w:val="single" w:sz="4" w:space="0" w:color="000001"/>
+            </w:tcBorders>
+            <w:shd w:color="auto" w:fill="FFFFFF" w:val="clear"/>
+            <w:tcMar>
+              <w:left w:w="-5" w:type="dxa"/>
+            </w:tcMar>
+            <w:vAlign w:val="center"/>
+          </w:tcPr>
+          <w:p>
+            <w:pPr>
+              <w:pStyle w:val="Normal"/>
+              <w:rPr>
+                <w:b/>
+                <w:b/>
+                <w:bCs/>
+              </w:rPr>
+            </w:pPr>
+            <w:r>
+              <w:rPr>
+                <w:rFonts w:cs="Times New Roman" w:ascii="Times New Roman" w:hAnsi="Times New Roman"/>
+                <w:b/>
+                <w:bCs/>
+              </w:rPr>
+              <w:t>curi_area</w:t>
+            </w:r>
+          </w:p>
+        </w:tc>
+        <w:tc>
+          <w:tcPr>
+            <w:tcW w:w="3174" w:type="dxa"/>
+            <w:tcBorders>
+              <w:top w:val="single" w:sz="4" w:space="0" w:color="000001"/>
+              <w:left w:val="single" w:sz="4" w:space="0" w:color="000001"/>
+              <w:bottom w:val="single" w:sz="4" w:space="0" w:color="000001"/>
+              <w:right w:val="single" w:sz="4" w:space="0" w:color="000001"/>
+              <w:insideH w:val="single" w:sz="4" w:space="0" w:color="000001"/>
+              <w:insideV w:val="single" w:sz="4" w:space="0" w:color="000001"/>
+            </w:tcBorders>
+            <w:shd w:color="auto" w:fill="FFFFFF" w:val="clear"/>
+            <w:tcMar>
+              <w:left w:w="-5" w:type="dxa"/>
+            </w:tcMar>
+            <w:vAlign w:val="center"/>
+          </w:tcPr>
+          <w:p>
+            <w:pPr>
+              <w:pStyle w:val="Normal"/>
+              <w:rPr/>
+            </w:pPr>
+            <w:r>
+              <w:rPr>
+                <w:rFonts w:cs="Times New Roman" w:ascii="Times New Roman" w:hAnsi="Times New Roman"/>
+              </w:rPr>
+              <w:t>A,b,c,m</w:t>
+            </w:r>
+          </w:p>
+        </w:tc>
+        <w:tc>
+          <w:tcPr>
+            <w:tcW w:w="3767" w:type="dxa"/>
+            <w:tcBorders>
+              <w:top w:val="single" w:sz="4" w:space="0" w:color="000001"/>
+              <w:left w:val="single" w:sz="4" w:space="0" w:color="000001"/>
+              <w:bottom w:val="single" w:sz="4" w:space="0" w:color="000001"/>
+              <w:right w:val="single" w:sz="4" w:space="0" w:color="000001"/>
+              <w:insideH w:val="single" w:sz="4" w:space="0" w:color="000001"/>
+              <w:insideV w:val="single" w:sz="4" w:space="0" w:color="000001"/>
+            </w:tcBorders>
+            <w:shd w:color="auto" w:fill="FFFFFF" w:val="clear"/>
+            <w:tcMar>
+              <w:left w:w="-5" w:type="dxa"/>
+            </w:tcMar>
+            <w:vAlign w:val="center"/>
+          </w:tcPr>
+          <w:p>
+            <w:pPr>
+              <w:pStyle w:val="Normal"/>
+              <w:jc w:val="center"/>
+              <w:rPr/>
+            </w:pPr>
+            <w:r>
+              <w:rPr/>
+            </w:r>
+          </w:p>
+        </w:tc>
+      </w:tr>
+      <w:tr>
+        <w:trPr/>
+        <w:tc>
+          <w:tcPr>
+            <w:tcW w:w="1409" w:type="dxa"/>
+            <w:vMerge w:val="continue"/>
+            <w:tcBorders>
+              <w:top w:val="single" w:sz="4" w:space="0" w:color="000001"/>
+              <w:left w:val="single" w:sz="4" w:space="0" w:color="000001"/>
+              <w:bottom w:val="single" w:sz="4" w:space="0" w:color="000001"/>
+              <w:right w:val="single" w:sz="4" w:space="0" w:color="000001"/>
+              <w:insideH w:val="single" w:sz="4" w:space="0" w:color="000001"/>
+              <w:insideV w:val="single" w:sz="4" w:space="0" w:color="000001"/>
+            </w:tcBorders>
+            <w:shd w:color="auto" w:fill="FFFFFF" w:val="clear"/>
+            <w:tcMar>
+              <w:left w:w="37" w:type="dxa"/>
+            </w:tcMar>
+            <w:vAlign w:val="center"/>
+          </w:tcPr>
+          <w:p>
+            <w:pPr>
+              <w:pStyle w:val="Normal"/>
+              <w:rPr>
+                <w:rFonts w:ascii="Times New Roman" w:hAnsi="Times New Roman" w:cs="Times New Roman"/>
+              </w:rPr>
+            </w:pPr>
+            <w:r>
+              <w:rPr>
+                <w:rFonts w:cs="Times New Roman" w:ascii="Times New Roman" w:hAnsi="Times New Roman"/>
+              </w:rPr>
+            </w:r>
+          </w:p>
+        </w:tc>
+        <w:tc>
+          <w:tcPr>
+            <w:tcW w:w="1621" w:type="dxa"/>
+            <w:tcBorders>
+              <w:top w:val="single" w:sz="4" w:space="0" w:color="000001"/>
+              <w:left w:val="single" w:sz="4" w:space="0" w:color="000001"/>
+              <w:bottom w:val="single" w:sz="4" w:space="0" w:color="000001"/>
+              <w:right w:val="single" w:sz="4" w:space="0" w:color="000001"/>
+              <w:insideH w:val="single" w:sz="4" w:space="0" w:color="000001"/>
+              <w:insideV w:val="single" w:sz="4" w:space="0" w:color="000001"/>
+            </w:tcBorders>
+            <w:shd w:color="auto" w:fill="FFFFFF" w:val="clear"/>
+            <w:tcMar>
+              <w:left w:w="-5" w:type="dxa"/>
+            </w:tcMar>
+            <w:vAlign w:val="center"/>
+          </w:tcPr>
+          <w:p>
+            <w:pPr>
+              <w:pStyle w:val="Normal"/>
+              <w:rPr>
+                <w:b/>
+                <w:b/>
+                <w:bCs/>
+              </w:rPr>
+            </w:pPr>
+            <w:r>
+              <w:rPr>
+                <w:rFonts w:cs="Times New Roman" w:ascii="Times New Roman" w:hAnsi="Times New Roman"/>
+                <w:b/>
+                <w:bCs/>
+              </w:rPr>
+              <w:t>curi_group</w:t>
+            </w:r>
+          </w:p>
+        </w:tc>
+        <w:tc>
+          <w:tcPr>
+            <w:tcW w:w="3174" w:type="dxa"/>
+            <w:tcBorders>
+              <w:top w:val="single" w:sz="4" w:space="0" w:color="000001"/>
+              <w:left w:val="single" w:sz="4" w:space="0" w:color="000001"/>
+              <w:bottom w:val="single" w:sz="4" w:space="0" w:color="000001"/>
+              <w:right w:val="single" w:sz="4" w:space="0" w:color="000001"/>
+              <w:insideH w:val="single" w:sz="4" w:space="0" w:color="000001"/>
+              <w:insideV w:val="single" w:sz="4" w:space="0" w:color="000001"/>
+            </w:tcBorders>
+            <w:shd w:color="auto" w:fill="FFFFFF" w:val="clear"/>
+            <w:tcMar>
+              <w:left w:w="-5" w:type="dxa"/>
+            </w:tcMar>
+            <w:vAlign w:val="center"/>
+          </w:tcPr>
+          <w:p>
+            <w:pPr>
+              <w:pStyle w:val="Normal"/>
+              <w:rPr/>
+            </w:pPr>
+            <w:r>
+              <w:rPr>
+                <w:rFonts w:cs="Times New Roman" w:ascii="Times New Roman" w:hAnsi="Times New Roman"/>
+              </w:rPr>
+              <w:t>0,1,2,3,4</w:t>
+            </w:r>
+          </w:p>
+        </w:tc>
+        <w:tc>
+          <w:tcPr>
+            <w:tcW w:w="3767" w:type="dxa"/>
+            <w:vMerge w:val="restart"/>
+            <w:tcBorders>
+              <w:top w:val="single" w:sz="4" w:space="0" w:color="000001"/>
+              <w:left w:val="single" w:sz="4" w:space="0" w:color="000001"/>
+              <w:bottom w:val="single" w:sz="4" w:space="0" w:color="000001"/>
+              <w:right w:val="single" w:sz="4" w:space="0" w:color="000001"/>
+              <w:insideH w:val="single" w:sz="4" w:space="0" w:color="000001"/>
+              <w:insideV w:val="single" w:sz="4" w:space="0" w:color="000001"/>
+            </w:tcBorders>
+            <w:shd w:color="auto" w:fill="FFFFFF" w:val="clear"/>
+            <w:tcMar>
+              <w:left w:w="-5" w:type="dxa"/>
+            </w:tcMar>
+            <w:vAlign w:val="center"/>
+          </w:tcPr>
+          <w:p>
+            <w:pPr>
+              <w:pStyle w:val="Normal"/>
+              <w:jc w:val="center"/>
+              <w:rPr>
+                <w:rStyle w:val="InternetLink"/>
+                <w:rFonts w:ascii="Times New Roman" w:hAnsi="Times New Roman" w:cs="Times New Roman"/>
+                <w:color w:val="1155CC"/>
+                <w:u w:val="single"/>
+              </w:rPr>
+            </w:pPr>
+            <w:r>
+              <w:rPr>
+                <w:rFonts w:cs="Times New Roman" w:ascii="Times New Roman" w:hAnsi="Times New Roman"/>
+                <w:color w:val="1155CC"/>
+                <w:u w:val="single"/>
+              </w:rPr>
+            </w:r>
+          </w:p>
+        </w:tc>
+      </w:tr>
+      <w:tr>
+        <w:trPr/>
+        <w:tc>
+          <w:tcPr>
+            <w:tcW w:w="1409" w:type="dxa"/>
+            <w:vMerge w:val="continue"/>
+            <w:tcBorders>
+              <w:top w:val="single" w:sz="4" w:space="0" w:color="000001"/>
+              <w:left w:val="single" w:sz="4" w:space="0" w:color="000001"/>
+              <w:bottom w:val="single" w:sz="4" w:space="0" w:color="000001"/>
+              <w:right w:val="single" w:sz="4" w:space="0" w:color="000001"/>
+              <w:insideH w:val="single" w:sz="4" w:space="0" w:color="000001"/>
+              <w:insideV w:val="single" w:sz="4" w:space="0" w:color="000001"/>
+            </w:tcBorders>
+            <w:shd w:color="auto" w:fill="FFFFFF" w:val="clear"/>
+            <w:tcMar>
+              <w:left w:w="37" w:type="dxa"/>
             </w:tcMar>
             <w:vAlign w:val="center"/>
           </w:tcPr>
@@ -7679,7 +8456,7 @@
                 <w:b w:val="false"/>
                 <w:bCs w:val="false"/>
               </w:rPr>
-              <w:t>curi_group</w:t>
+              <w:t>cg_credit</w:t>
             </w:r>
           </w:p>
         </w:tc>
@@ -7709,7 +8486,7 @@
               <w:rPr>
                 <w:rFonts w:cs="Times New Roman" w:ascii="Times New Roman" w:hAnsi="Times New Roman"/>
               </w:rPr>
-              <w:t>0,1,2,3,4</w:t>
+              <w:t>12</w:t>
             </w:r>
           </w:p>
         </w:tc>
@@ -7762,798 +8539,7 @@
             </w:tcBorders>
             <w:shd w:color="auto" w:fill="FFFFFF" w:val="clear"/>
             <w:tcMar>
-              <w:left w:w="42" w:type="dxa"/>
-            </w:tcMar>
-            <w:vAlign w:val="center"/>
-          </w:tcPr>
-          <w:p>
-            <w:pPr>
-              <w:pStyle w:val="Normal"/>
-              <w:jc w:val="center"/>
-              <w:rPr/>
-            </w:pPr>
-            <w:r>
-              <w:rPr>
-                <w:rFonts w:cs="Times New Roman" w:ascii="Times New Roman" w:hAnsi="Times New Roman"/>
-              </w:rPr>
-              <w:t>class_group</w:t>
-            </w:r>
-          </w:p>
-        </w:tc>
-        <w:tc>
-          <w:tcPr>
-            <w:tcW w:w="1621" w:type="dxa"/>
-            <w:tcBorders>
-              <w:top w:val="single" w:sz="4" w:space="0" w:color="000001"/>
-              <w:left w:val="single" w:sz="4" w:space="0" w:color="000001"/>
-              <w:bottom w:val="single" w:sz="4" w:space="0" w:color="000001"/>
-              <w:right w:val="single" w:sz="4" w:space="0" w:color="000001"/>
-              <w:insideH w:val="single" w:sz="4" w:space="0" w:color="000001"/>
-              <w:insideV w:val="single" w:sz="4" w:space="0" w:color="000001"/>
-            </w:tcBorders>
-            <w:shd w:color="auto" w:fill="FFFFFF" w:val="clear"/>
-            <w:tcMar>
-              <w:left w:w="-5" w:type="dxa"/>
-            </w:tcMar>
-            <w:vAlign w:val="center"/>
-          </w:tcPr>
-          <w:p>
-            <w:pPr>
-              <w:pStyle w:val="Normal"/>
-              <w:rPr>
-                <w:b/>
-                <w:b/>
-                <w:bCs/>
-              </w:rPr>
-            </w:pPr>
-            <w:r>
-              <w:rPr>
-                <w:rFonts w:cs="Times New Roman" w:ascii="Times New Roman" w:hAnsi="Times New Roman"/>
-                <w:b/>
-                <w:bCs/>
-              </w:rPr>
-              <w:t>curi_year</w:t>
-            </w:r>
-          </w:p>
-        </w:tc>
-        <w:tc>
-          <w:tcPr>
-            <w:tcW w:w="3174" w:type="dxa"/>
-            <w:tcBorders>
-              <w:top w:val="single" w:sz="4" w:space="0" w:color="000001"/>
-              <w:left w:val="single" w:sz="4" w:space="0" w:color="000001"/>
-              <w:bottom w:val="single" w:sz="4" w:space="0" w:color="000001"/>
-              <w:right w:val="single" w:sz="4" w:space="0" w:color="000001"/>
-              <w:insideH w:val="single" w:sz="4" w:space="0" w:color="000001"/>
-              <w:insideV w:val="single" w:sz="4" w:space="0" w:color="000001"/>
-            </w:tcBorders>
-            <w:shd w:color="auto" w:fill="FFFFFF" w:val="clear"/>
-            <w:tcMar>
-              <w:left w:w="-5" w:type="dxa"/>
-            </w:tcMar>
-            <w:vAlign w:val="center"/>
-          </w:tcPr>
-          <w:p>
-            <w:pPr>
-              <w:pStyle w:val="Normal"/>
-              <w:rPr/>
-            </w:pPr>
-            <w:r>
-              <w:rPr>
-                <w:rFonts w:cs="Times New Roman" w:ascii="Times New Roman" w:hAnsi="Times New Roman"/>
-              </w:rPr>
-              <w:t>2016</w:t>
-            </w:r>
-          </w:p>
-        </w:tc>
-        <w:tc>
-          <w:tcPr>
-            <w:tcW w:w="3767" w:type="dxa"/>
-            <w:vMerge w:val="restart"/>
-            <w:tcBorders>
-              <w:top w:val="single" w:sz="4" w:space="0" w:color="000001"/>
-              <w:left w:val="single" w:sz="4" w:space="0" w:color="000001"/>
-              <w:bottom w:val="single" w:sz="4" w:space="0" w:color="000001"/>
-              <w:right w:val="single" w:sz="4" w:space="0" w:color="000001"/>
-              <w:insideH w:val="single" w:sz="4" w:space="0" w:color="000001"/>
-              <w:insideV w:val="single" w:sz="4" w:space="0" w:color="000001"/>
-            </w:tcBorders>
-            <w:shd w:color="auto" w:fill="FFFFFF" w:val="clear"/>
-            <w:tcMar>
-              <w:left w:w="-5" w:type="dxa"/>
-            </w:tcMar>
-            <w:vAlign w:val="center"/>
-          </w:tcPr>
-          <w:p>
-            <w:pPr>
-              <w:pStyle w:val="Normal"/>
-              <w:jc w:val="center"/>
-              <w:rPr/>
-            </w:pPr>
-            <w:r>
-              <w:rPr/>
-            </w:r>
-          </w:p>
-        </w:tc>
-      </w:tr>
-      <w:tr>
-        <w:trPr/>
-        <w:tc>
-          <w:tcPr>
-            <w:tcW w:w="1409" w:type="dxa"/>
-            <w:vMerge w:val="continue"/>
-            <w:tcBorders>
-              <w:top w:val="single" w:sz="4" w:space="0" w:color="000001"/>
-              <w:left w:val="single" w:sz="4" w:space="0" w:color="000001"/>
-              <w:bottom w:val="single" w:sz="4" w:space="0" w:color="000001"/>
-              <w:right w:val="single" w:sz="4" w:space="0" w:color="000001"/>
-              <w:insideH w:val="single" w:sz="4" w:space="0" w:color="000001"/>
-              <w:insideV w:val="single" w:sz="4" w:space="0" w:color="000001"/>
-            </w:tcBorders>
-            <w:shd w:color="auto" w:fill="FFFFFF" w:val="clear"/>
-            <w:tcMar>
-              <w:left w:w="42" w:type="dxa"/>
-            </w:tcMar>
-            <w:vAlign w:val="center"/>
-          </w:tcPr>
-          <w:p>
-            <w:pPr>
-              <w:pStyle w:val="Normal"/>
-              <w:rPr/>
-            </w:pPr>
-            <w:r>
-              <w:rPr/>
-            </w:r>
-          </w:p>
-        </w:tc>
-        <w:tc>
-          <w:tcPr>
-            <w:tcW w:w="1621" w:type="dxa"/>
-            <w:tcBorders>
-              <w:top w:val="single" w:sz="4" w:space="0" w:color="000001"/>
-              <w:left w:val="single" w:sz="4" w:space="0" w:color="000001"/>
-              <w:bottom w:val="single" w:sz="4" w:space="0" w:color="000001"/>
-              <w:right w:val="single" w:sz="4" w:space="0" w:color="000001"/>
-              <w:insideH w:val="single" w:sz="4" w:space="0" w:color="000001"/>
-              <w:insideV w:val="single" w:sz="4" w:space="0" w:color="000001"/>
-            </w:tcBorders>
-            <w:shd w:color="auto" w:fill="FFFFFF" w:val="clear"/>
-            <w:tcMar>
-              <w:left w:w="-5" w:type="dxa"/>
-            </w:tcMar>
-            <w:vAlign w:val="center"/>
-          </w:tcPr>
-          <w:p>
-            <w:pPr>
-              <w:pStyle w:val="Normal"/>
-              <w:rPr>
-                <w:b/>
-                <w:b/>
-                <w:bCs/>
-              </w:rPr>
-            </w:pPr>
-            <w:r>
-              <w:rPr>
-                <w:rFonts w:cs="Times New Roman" w:ascii="Times New Roman" w:hAnsi="Times New Roman"/>
-                <w:b/>
-                <w:bCs/>
-              </w:rPr>
-              <w:t>deg_level</w:t>
-            </w:r>
-          </w:p>
-        </w:tc>
-        <w:tc>
-          <w:tcPr>
-            <w:tcW w:w="3174" w:type="dxa"/>
-            <w:tcBorders>
-              <w:top w:val="single" w:sz="4" w:space="0" w:color="000001"/>
-              <w:left w:val="single" w:sz="4" w:space="0" w:color="000001"/>
-              <w:bottom w:val="single" w:sz="4" w:space="0" w:color="000001"/>
-              <w:right w:val="single" w:sz="4" w:space="0" w:color="000001"/>
-              <w:insideH w:val="single" w:sz="4" w:space="0" w:color="000001"/>
-              <w:insideV w:val="single" w:sz="4" w:space="0" w:color="000001"/>
-            </w:tcBorders>
-            <w:shd w:color="auto" w:fill="FFFFFF" w:val="clear"/>
-            <w:tcMar>
-              <w:left w:w="-5" w:type="dxa"/>
-            </w:tcMar>
-            <w:vAlign w:val="center"/>
-          </w:tcPr>
-          <w:p>
-            <w:pPr>
-              <w:pStyle w:val="Normal"/>
-              <w:rPr/>
-            </w:pPr>
-            <w:r>
-              <w:rPr>
-                <w:rFonts w:cs="Times New Roman" w:ascii="Times New Roman" w:hAnsi="Times New Roman"/>
-              </w:rPr>
-              <w:t>undergraduate, graduate</w:t>
-            </w:r>
-          </w:p>
-        </w:tc>
-        <w:tc>
-          <w:tcPr>
-            <w:tcW w:w="3767" w:type="dxa"/>
-            <w:vMerge w:val="continue"/>
-            <w:tcBorders>
-              <w:top w:val="single" w:sz="4" w:space="0" w:color="000001"/>
-              <w:left w:val="single" w:sz="4" w:space="0" w:color="000001"/>
-              <w:bottom w:val="single" w:sz="4" w:space="0" w:color="000001"/>
-              <w:right w:val="single" w:sz="4" w:space="0" w:color="000001"/>
-              <w:insideH w:val="single" w:sz="4" w:space="0" w:color="000001"/>
-              <w:insideV w:val="single" w:sz="4" w:space="0" w:color="000001"/>
-            </w:tcBorders>
-            <w:shd w:color="auto" w:fill="FFFFFF" w:val="clear"/>
-            <w:tcMar>
-              <w:left w:w="-5" w:type="dxa"/>
-            </w:tcMar>
-            <w:vAlign w:val="center"/>
-          </w:tcPr>
-          <w:p>
-            <w:pPr>
-              <w:pStyle w:val="Normal"/>
-              <w:rPr>
-                <w:rFonts w:ascii="Times New Roman" w:hAnsi="Times New Roman" w:cs="Times New Roman"/>
-              </w:rPr>
-            </w:pPr>
-            <w:r>
-              <w:rPr>
-                <w:rFonts w:cs="Times New Roman" w:ascii="Times New Roman" w:hAnsi="Times New Roman"/>
-              </w:rPr>
-            </w:r>
-          </w:p>
-        </w:tc>
-      </w:tr>
-      <w:tr>
-        <w:trPr/>
-        <w:tc>
-          <w:tcPr>
-            <w:tcW w:w="1409" w:type="dxa"/>
-            <w:vMerge w:val="continue"/>
-            <w:tcBorders>
-              <w:top w:val="single" w:sz="4" w:space="0" w:color="000001"/>
-              <w:left w:val="single" w:sz="4" w:space="0" w:color="000001"/>
-              <w:bottom w:val="single" w:sz="4" w:space="0" w:color="000001"/>
-              <w:right w:val="single" w:sz="4" w:space="0" w:color="000001"/>
-              <w:insideH w:val="single" w:sz="4" w:space="0" w:color="000001"/>
-              <w:insideV w:val="single" w:sz="4" w:space="0" w:color="000001"/>
-            </w:tcBorders>
-            <w:shd w:color="auto" w:fill="FFFFFF" w:val="clear"/>
-            <w:tcMar>
-              <w:left w:w="42" w:type="dxa"/>
-            </w:tcMar>
-            <w:vAlign w:val="center"/>
-          </w:tcPr>
-          <w:p>
-            <w:pPr>
-              <w:pStyle w:val="Normal"/>
-              <w:rPr>
-                <w:rFonts w:ascii="Times New Roman" w:hAnsi="Times New Roman" w:cs="Times New Roman"/>
-              </w:rPr>
-            </w:pPr>
-            <w:r>
-              <w:rPr>
-                <w:rFonts w:cs="Times New Roman" w:ascii="Times New Roman" w:hAnsi="Times New Roman"/>
-              </w:rPr>
-            </w:r>
-          </w:p>
-        </w:tc>
-        <w:tc>
-          <w:tcPr>
-            <w:tcW w:w="1621" w:type="dxa"/>
-            <w:tcBorders>
-              <w:top w:val="single" w:sz="4" w:space="0" w:color="000001"/>
-              <w:left w:val="single" w:sz="4" w:space="0" w:color="000001"/>
-              <w:bottom w:val="single" w:sz="4" w:space="0" w:color="000001"/>
-              <w:right w:val="single" w:sz="4" w:space="0" w:color="000001"/>
-              <w:insideH w:val="single" w:sz="4" w:space="0" w:color="000001"/>
-              <w:insideV w:val="single" w:sz="4" w:space="0" w:color="000001"/>
-            </w:tcBorders>
-            <w:shd w:color="auto" w:fill="FFFFFF" w:val="clear"/>
-            <w:tcMar>
-              <w:left w:w="-5" w:type="dxa"/>
-            </w:tcMar>
-            <w:vAlign w:val="center"/>
-          </w:tcPr>
-          <w:p>
-            <w:pPr>
-              <w:pStyle w:val="Normal"/>
-              <w:rPr>
-                <w:b/>
-                <w:b/>
-                <w:bCs/>
-              </w:rPr>
-            </w:pPr>
-            <w:r>
-              <w:rPr>
-                <w:rFonts w:cs="Times New Roman" w:ascii="Times New Roman" w:hAnsi="Times New Roman"/>
-                <w:b/>
-                <w:bCs/>
-              </w:rPr>
-              <w:t>deg_major</w:t>
-            </w:r>
-          </w:p>
-        </w:tc>
-        <w:tc>
-          <w:tcPr>
-            <w:tcW w:w="3174" w:type="dxa"/>
-            <w:tcBorders>
-              <w:top w:val="single" w:sz="4" w:space="0" w:color="000001"/>
-              <w:left w:val="single" w:sz="4" w:space="0" w:color="000001"/>
-              <w:bottom w:val="single" w:sz="4" w:space="0" w:color="000001"/>
-              <w:right w:val="single" w:sz="4" w:space="0" w:color="000001"/>
-              <w:insideH w:val="single" w:sz="4" w:space="0" w:color="000001"/>
-              <w:insideV w:val="single" w:sz="4" w:space="0" w:color="000001"/>
-            </w:tcBorders>
-            <w:shd w:color="auto" w:fill="FFFFFF" w:val="clear"/>
-            <w:tcMar>
-              <w:left w:w="-5" w:type="dxa"/>
-            </w:tcMar>
-            <w:vAlign w:val="center"/>
-          </w:tcPr>
-          <w:p>
-            <w:pPr>
-              <w:pStyle w:val="Normal"/>
-              <w:rPr/>
-            </w:pPr>
-            <w:r>
-              <w:rPr>
-                <w:rFonts w:cs="Times New Roman" w:ascii="Times New Roman" w:hAnsi="Times New Roman"/>
-              </w:rPr>
-              <w:t>Computer Science</w:t>
-            </w:r>
-          </w:p>
-        </w:tc>
-        <w:tc>
-          <w:tcPr>
-            <w:tcW w:w="3767" w:type="dxa"/>
-            <w:tcBorders>
-              <w:top w:val="single" w:sz="4" w:space="0" w:color="000001"/>
-              <w:left w:val="single" w:sz="4" w:space="0" w:color="000001"/>
-              <w:bottom w:val="single" w:sz="4" w:space="0" w:color="000001"/>
-              <w:right w:val="single" w:sz="4" w:space="0" w:color="000001"/>
-              <w:insideH w:val="single" w:sz="4" w:space="0" w:color="000001"/>
-              <w:insideV w:val="single" w:sz="4" w:space="0" w:color="000001"/>
-            </w:tcBorders>
-            <w:shd w:color="auto" w:fill="FFFFFF" w:val="clear"/>
-            <w:tcMar>
-              <w:left w:w="-5" w:type="dxa"/>
-            </w:tcMar>
-            <w:vAlign w:val="center"/>
-          </w:tcPr>
-          <w:p>
-            <w:pPr>
-              <w:pStyle w:val="Normal"/>
-              <w:jc w:val="center"/>
-              <w:rPr/>
-            </w:pPr>
-            <w:r>
-              <w:rPr/>
-            </w:r>
-          </w:p>
-        </w:tc>
-      </w:tr>
-      <w:tr>
-        <w:trPr/>
-        <w:tc>
-          <w:tcPr>
-            <w:tcW w:w="1409" w:type="dxa"/>
-            <w:vMerge w:val="continue"/>
-            <w:tcBorders>
-              <w:top w:val="single" w:sz="4" w:space="0" w:color="000001"/>
-              <w:left w:val="single" w:sz="4" w:space="0" w:color="000001"/>
-              <w:bottom w:val="single" w:sz="4" w:space="0" w:color="000001"/>
-              <w:right w:val="single" w:sz="4" w:space="0" w:color="000001"/>
-              <w:insideH w:val="single" w:sz="4" w:space="0" w:color="000001"/>
-              <w:insideV w:val="single" w:sz="4" w:space="0" w:color="000001"/>
-            </w:tcBorders>
-            <w:shd w:color="auto" w:fill="FFFFFF" w:val="clear"/>
-            <w:tcMar>
-              <w:left w:w="42" w:type="dxa"/>
-            </w:tcMar>
-            <w:vAlign w:val="center"/>
-          </w:tcPr>
-          <w:p>
-            <w:pPr>
-              <w:pStyle w:val="Normal"/>
-              <w:rPr>
-                <w:rFonts w:ascii="Times New Roman" w:hAnsi="Times New Roman" w:cs="Times New Roman"/>
-              </w:rPr>
-            </w:pPr>
-            <w:r>
-              <w:rPr>
-                <w:rFonts w:cs="Times New Roman" w:ascii="Times New Roman" w:hAnsi="Times New Roman"/>
-              </w:rPr>
-            </w:r>
-          </w:p>
-        </w:tc>
-        <w:tc>
-          <w:tcPr>
-            <w:tcW w:w="1621" w:type="dxa"/>
-            <w:tcBorders>
-              <w:top w:val="single" w:sz="4" w:space="0" w:color="000001"/>
-              <w:left w:val="single" w:sz="4" w:space="0" w:color="000001"/>
-              <w:bottom w:val="single" w:sz="4" w:space="0" w:color="000001"/>
-              <w:right w:val="single" w:sz="4" w:space="0" w:color="000001"/>
-              <w:insideH w:val="single" w:sz="4" w:space="0" w:color="000001"/>
-              <w:insideV w:val="single" w:sz="4" w:space="0" w:color="000001"/>
-            </w:tcBorders>
-            <w:shd w:color="auto" w:fill="FFFFFF" w:val="clear"/>
-            <w:tcMar>
-              <w:left w:w="-5" w:type="dxa"/>
-            </w:tcMar>
-            <w:vAlign w:val="center"/>
-          </w:tcPr>
-          <w:p>
-            <w:pPr>
-              <w:pStyle w:val="Normal"/>
-              <w:rPr>
-                <w:b/>
-                <w:b/>
-                <w:bCs/>
-              </w:rPr>
-            </w:pPr>
-            <w:r>
-              <w:rPr>
-                <w:rFonts w:cs="Times New Roman" w:ascii="Times New Roman" w:hAnsi="Times New Roman"/>
-                <w:b/>
-                <w:bCs/>
-              </w:rPr>
-              <w:t>curi_area</w:t>
-            </w:r>
-          </w:p>
-        </w:tc>
-        <w:tc>
-          <w:tcPr>
-            <w:tcW w:w="3174" w:type="dxa"/>
-            <w:tcBorders>
-              <w:top w:val="single" w:sz="4" w:space="0" w:color="000001"/>
-              <w:left w:val="single" w:sz="4" w:space="0" w:color="000001"/>
-              <w:bottom w:val="single" w:sz="4" w:space="0" w:color="000001"/>
-              <w:right w:val="single" w:sz="4" w:space="0" w:color="000001"/>
-              <w:insideH w:val="single" w:sz="4" w:space="0" w:color="000001"/>
-              <w:insideV w:val="single" w:sz="4" w:space="0" w:color="000001"/>
-            </w:tcBorders>
-            <w:shd w:color="auto" w:fill="FFFFFF" w:val="clear"/>
-            <w:tcMar>
-              <w:left w:w="-5" w:type="dxa"/>
-            </w:tcMar>
-            <w:vAlign w:val="center"/>
-          </w:tcPr>
-          <w:p>
-            <w:pPr>
-              <w:pStyle w:val="Normal"/>
-              <w:rPr/>
-            </w:pPr>
-            <w:r>
-              <w:rPr>
-                <w:rFonts w:cs="Times New Roman" w:ascii="Times New Roman" w:hAnsi="Times New Roman"/>
-              </w:rPr>
-              <w:t>A,b,c,m</w:t>
-            </w:r>
-          </w:p>
-        </w:tc>
-        <w:tc>
-          <w:tcPr>
-            <w:tcW w:w="3767" w:type="dxa"/>
-            <w:tcBorders>
-              <w:top w:val="single" w:sz="4" w:space="0" w:color="000001"/>
-              <w:left w:val="single" w:sz="4" w:space="0" w:color="000001"/>
-              <w:bottom w:val="single" w:sz="4" w:space="0" w:color="000001"/>
-              <w:right w:val="single" w:sz="4" w:space="0" w:color="000001"/>
-              <w:insideH w:val="single" w:sz="4" w:space="0" w:color="000001"/>
-              <w:insideV w:val="single" w:sz="4" w:space="0" w:color="000001"/>
-            </w:tcBorders>
-            <w:shd w:color="auto" w:fill="FFFFFF" w:val="clear"/>
-            <w:tcMar>
-              <w:left w:w="-5" w:type="dxa"/>
-            </w:tcMar>
-            <w:vAlign w:val="center"/>
-          </w:tcPr>
-          <w:p>
-            <w:pPr>
-              <w:pStyle w:val="Normal"/>
-              <w:jc w:val="center"/>
-              <w:rPr/>
-            </w:pPr>
-            <w:r>
-              <w:rPr/>
-            </w:r>
-          </w:p>
-        </w:tc>
-      </w:tr>
-      <w:tr>
-        <w:trPr/>
-        <w:tc>
-          <w:tcPr>
-            <w:tcW w:w="1409" w:type="dxa"/>
-            <w:vMerge w:val="continue"/>
-            <w:tcBorders>
-              <w:top w:val="single" w:sz="4" w:space="0" w:color="000001"/>
-              <w:left w:val="single" w:sz="4" w:space="0" w:color="000001"/>
-              <w:bottom w:val="single" w:sz="4" w:space="0" w:color="000001"/>
-              <w:right w:val="single" w:sz="4" w:space="0" w:color="000001"/>
-              <w:insideH w:val="single" w:sz="4" w:space="0" w:color="000001"/>
-              <w:insideV w:val="single" w:sz="4" w:space="0" w:color="000001"/>
-            </w:tcBorders>
-            <w:shd w:color="auto" w:fill="FFFFFF" w:val="clear"/>
-            <w:tcMar>
-              <w:left w:w="42" w:type="dxa"/>
-            </w:tcMar>
-            <w:vAlign w:val="center"/>
-          </w:tcPr>
-          <w:p>
-            <w:pPr>
-              <w:pStyle w:val="Normal"/>
-              <w:rPr>
-                <w:rFonts w:ascii="Times New Roman" w:hAnsi="Times New Roman" w:cs="Times New Roman"/>
-              </w:rPr>
-            </w:pPr>
-            <w:r>
-              <w:rPr>
-                <w:rFonts w:cs="Times New Roman" w:ascii="Times New Roman" w:hAnsi="Times New Roman"/>
-              </w:rPr>
-            </w:r>
-          </w:p>
-        </w:tc>
-        <w:tc>
-          <w:tcPr>
-            <w:tcW w:w="1621" w:type="dxa"/>
-            <w:tcBorders>
-              <w:top w:val="single" w:sz="4" w:space="0" w:color="000001"/>
-              <w:left w:val="single" w:sz="4" w:space="0" w:color="000001"/>
-              <w:bottom w:val="single" w:sz="4" w:space="0" w:color="000001"/>
-              <w:right w:val="single" w:sz="4" w:space="0" w:color="000001"/>
-              <w:insideH w:val="single" w:sz="4" w:space="0" w:color="000001"/>
-              <w:insideV w:val="single" w:sz="4" w:space="0" w:color="000001"/>
-            </w:tcBorders>
-            <w:shd w:color="auto" w:fill="FFFFFF" w:val="clear"/>
-            <w:tcMar>
-              <w:left w:w="-5" w:type="dxa"/>
-            </w:tcMar>
-            <w:vAlign w:val="center"/>
-          </w:tcPr>
-          <w:p>
-            <w:pPr>
-              <w:pStyle w:val="Normal"/>
-              <w:rPr>
-                <w:b w:val="false"/>
-                <w:b w:val="false"/>
-                <w:bCs w:val="false"/>
-              </w:rPr>
-            </w:pPr>
-            <w:r>
-              <w:rPr>
-                <w:rFonts w:cs="Times New Roman" w:ascii="Times New Roman" w:hAnsi="Times New Roman"/>
-                <w:b w:val="false"/>
-                <w:bCs w:val="false"/>
-              </w:rPr>
-              <w:t>cg_title</w:t>
-            </w:r>
-          </w:p>
-        </w:tc>
-        <w:tc>
-          <w:tcPr>
-            <w:tcW w:w="3174" w:type="dxa"/>
-            <w:tcBorders>
-              <w:top w:val="single" w:sz="4" w:space="0" w:color="000001"/>
-              <w:left w:val="single" w:sz="4" w:space="0" w:color="000001"/>
-              <w:bottom w:val="single" w:sz="4" w:space="0" w:color="000001"/>
-              <w:right w:val="single" w:sz="4" w:space="0" w:color="000001"/>
-              <w:insideH w:val="single" w:sz="4" w:space="0" w:color="000001"/>
-              <w:insideV w:val="single" w:sz="4" w:space="0" w:color="000001"/>
-            </w:tcBorders>
-            <w:shd w:color="auto" w:fill="FFFFFF" w:val="clear"/>
-            <w:tcMar>
-              <w:left w:w="-5" w:type="dxa"/>
-            </w:tcMar>
-            <w:vAlign w:val="center"/>
-          </w:tcPr>
-          <w:p>
-            <w:pPr>
-              <w:pStyle w:val="Normal"/>
-              <w:rPr/>
-            </w:pPr>
-            <w:r>
-              <w:rPr>
-                <w:rFonts w:cs="Times New Roman" w:ascii="Times New Roman" w:hAnsi="Times New Roman"/>
-              </w:rPr>
-              <w:t>“</w:t>
-            </w:r>
-            <w:r>
-              <w:rPr>
-                <w:rFonts w:cs="Times New Roman" w:ascii="Times New Roman" w:hAnsi="Times New Roman"/>
-              </w:rPr>
-              <w:t>Area A”</w:t>
-            </w:r>
-          </w:p>
-        </w:tc>
-        <w:tc>
-          <w:tcPr>
-            <w:tcW w:w="3767" w:type="dxa"/>
-            <w:vMerge w:val="restart"/>
-            <w:tcBorders>
-              <w:top w:val="single" w:sz="4" w:space="0" w:color="000001"/>
-              <w:left w:val="single" w:sz="4" w:space="0" w:color="000001"/>
-              <w:bottom w:val="single" w:sz="4" w:space="0" w:color="000001"/>
-              <w:right w:val="single" w:sz="4" w:space="0" w:color="000001"/>
-              <w:insideH w:val="single" w:sz="4" w:space="0" w:color="000001"/>
-              <w:insideV w:val="single" w:sz="4" w:space="0" w:color="000001"/>
-            </w:tcBorders>
-            <w:shd w:color="auto" w:fill="FFFFFF" w:val="clear"/>
-            <w:tcMar>
-              <w:left w:w="-5" w:type="dxa"/>
-            </w:tcMar>
-            <w:vAlign w:val="center"/>
-          </w:tcPr>
-          <w:p>
-            <w:pPr>
-              <w:pStyle w:val="Normal"/>
-              <w:jc w:val="center"/>
-              <w:rPr>
-                <w:rStyle w:val="InternetLink"/>
-                <w:rFonts w:ascii="Times New Roman" w:hAnsi="Times New Roman" w:cs="Times New Roman"/>
-                <w:color w:val="1155CC"/>
-                <w:u w:val="single"/>
-              </w:rPr>
-            </w:pPr>
-            <w:r>
-              <w:rPr>
-                <w:rFonts w:cs="Times New Roman" w:ascii="Times New Roman" w:hAnsi="Times New Roman"/>
-                <w:color w:val="1155CC"/>
-                <w:u w:val="single"/>
-              </w:rPr>
-            </w:r>
-          </w:p>
-        </w:tc>
-      </w:tr>
-      <w:tr>
-        <w:trPr/>
-        <w:tc>
-          <w:tcPr>
-            <w:tcW w:w="1409" w:type="dxa"/>
-            <w:vMerge w:val="continue"/>
-            <w:tcBorders>
-              <w:top w:val="single" w:sz="4" w:space="0" w:color="000001"/>
-              <w:left w:val="single" w:sz="4" w:space="0" w:color="000001"/>
-              <w:bottom w:val="single" w:sz="4" w:space="0" w:color="000001"/>
-              <w:right w:val="single" w:sz="4" w:space="0" w:color="000001"/>
-              <w:insideH w:val="single" w:sz="4" w:space="0" w:color="000001"/>
-              <w:insideV w:val="single" w:sz="4" w:space="0" w:color="000001"/>
-            </w:tcBorders>
-            <w:shd w:color="auto" w:fill="FFFFFF" w:val="clear"/>
-            <w:tcMar>
-              <w:left w:w="42" w:type="dxa"/>
-            </w:tcMar>
-            <w:vAlign w:val="center"/>
-          </w:tcPr>
-          <w:p>
-            <w:pPr>
-              <w:pStyle w:val="Normal"/>
-              <w:rPr/>
-            </w:pPr>
-            <w:r>
-              <w:rPr/>
-            </w:r>
-          </w:p>
-        </w:tc>
-        <w:tc>
-          <w:tcPr>
-            <w:tcW w:w="1621" w:type="dxa"/>
-            <w:tcBorders>
-              <w:top w:val="single" w:sz="4" w:space="0" w:color="000001"/>
-              <w:left w:val="single" w:sz="4" w:space="0" w:color="000001"/>
-              <w:bottom w:val="single" w:sz="4" w:space="0" w:color="000001"/>
-              <w:right w:val="single" w:sz="4" w:space="0" w:color="000001"/>
-              <w:insideH w:val="single" w:sz="4" w:space="0" w:color="000001"/>
-              <w:insideV w:val="single" w:sz="4" w:space="0" w:color="000001"/>
-            </w:tcBorders>
-            <w:shd w:color="auto" w:fill="FFFFFF" w:val="clear"/>
-            <w:tcMar>
-              <w:left w:w="-5" w:type="dxa"/>
-            </w:tcMar>
-            <w:vAlign w:val="center"/>
-          </w:tcPr>
-          <w:p>
-            <w:pPr>
-              <w:pStyle w:val="Normal"/>
-              <w:rPr>
-                <w:b w:val="false"/>
-                <w:b w:val="false"/>
-                <w:bCs w:val="false"/>
-              </w:rPr>
-            </w:pPr>
-            <w:r>
-              <w:rPr>
-                <w:rFonts w:cs="Times New Roman" w:ascii="Times New Roman" w:hAnsi="Times New Roman"/>
-                <w:b w:val="false"/>
-                <w:bCs w:val="false"/>
-              </w:rPr>
-              <w:t>cg_credit</w:t>
-            </w:r>
-          </w:p>
-        </w:tc>
-        <w:tc>
-          <w:tcPr>
-            <w:tcW w:w="3174" w:type="dxa"/>
-            <w:tcBorders>
-              <w:top w:val="single" w:sz="4" w:space="0" w:color="000001"/>
-              <w:left w:val="single" w:sz="4" w:space="0" w:color="000001"/>
-              <w:bottom w:val="single" w:sz="4" w:space="0" w:color="000001"/>
-              <w:right w:val="single" w:sz="4" w:space="0" w:color="000001"/>
-              <w:insideH w:val="single" w:sz="4" w:space="0" w:color="000001"/>
-              <w:insideV w:val="single" w:sz="4" w:space="0" w:color="000001"/>
-            </w:tcBorders>
-            <w:shd w:color="auto" w:fill="FFFFFF" w:val="clear"/>
-            <w:tcMar>
-              <w:left w:w="-5" w:type="dxa"/>
-            </w:tcMar>
-            <w:vAlign w:val="center"/>
-          </w:tcPr>
-          <w:p>
-            <w:pPr>
-              <w:pStyle w:val="Normal"/>
-              <w:rPr/>
-            </w:pPr>
-            <w:r>
-              <w:rPr>
-                <w:rFonts w:cs="Times New Roman" w:ascii="Times New Roman" w:hAnsi="Times New Roman"/>
-              </w:rPr>
-              <w:t>12</w:t>
-            </w:r>
-          </w:p>
-        </w:tc>
-        <w:tc>
-          <w:tcPr>
-            <w:tcW w:w="3767" w:type="dxa"/>
-            <w:vMerge w:val="continue"/>
-            <w:tcBorders>
-              <w:top w:val="single" w:sz="4" w:space="0" w:color="000001"/>
-              <w:left w:val="single" w:sz="4" w:space="0" w:color="000001"/>
-              <w:bottom w:val="single" w:sz="4" w:space="0" w:color="000001"/>
-              <w:right w:val="single" w:sz="4" w:space="0" w:color="000001"/>
-              <w:insideH w:val="single" w:sz="4" w:space="0" w:color="000001"/>
-              <w:insideV w:val="single" w:sz="4" w:space="0" w:color="000001"/>
-            </w:tcBorders>
-            <w:shd w:color="auto" w:fill="FFFFFF" w:val="clear"/>
-            <w:tcMar>
-              <w:left w:w="-5" w:type="dxa"/>
-            </w:tcMar>
-            <w:vAlign w:val="center"/>
-          </w:tcPr>
-          <w:p>
-            <w:pPr>
-              <w:pStyle w:val="Normal"/>
-              <w:rPr>
-                <w:rFonts w:ascii="Times New Roman" w:hAnsi="Times New Roman" w:cs="Times New Roman"/>
-              </w:rPr>
-            </w:pPr>
-            <w:r>
-              <w:rPr>
-                <w:rFonts w:cs="Times New Roman" w:ascii="Times New Roman" w:hAnsi="Times New Roman"/>
-              </w:rPr>
-            </w:r>
-          </w:p>
-        </w:tc>
-      </w:tr>
-      <w:tr>
-        <w:trPr/>
-        <w:tc>
-          <w:tcPr>
-            <w:tcW w:w="1409" w:type="dxa"/>
-            <w:vMerge w:val="restart"/>
-            <w:tcBorders>
-              <w:top w:val="single" w:sz="4" w:space="0" w:color="000001"/>
-              <w:left w:val="single" w:sz="4" w:space="0" w:color="000001"/>
-              <w:bottom w:val="single" w:sz="4" w:space="0" w:color="000001"/>
-              <w:right w:val="single" w:sz="4" w:space="0" w:color="000001"/>
-              <w:insideH w:val="single" w:sz="4" w:space="0" w:color="000001"/>
-              <w:insideV w:val="single" w:sz="4" w:space="0" w:color="000001"/>
-            </w:tcBorders>
-            <w:shd w:color="auto" w:fill="FFFFFF" w:val="clear"/>
-            <w:tcMar>
-              <w:left w:w="42" w:type="dxa"/>
+              <w:left w:w="37" w:type="dxa"/>
             </w:tcMar>
             <w:vAlign w:val="center"/>
           </w:tcPr>
@@ -8691,7 +8677,7 @@
             </w:tcBorders>
             <w:shd w:color="auto" w:fill="FFFFFF" w:val="clear"/>
             <w:tcMar>
-              <w:left w:w="42" w:type="dxa"/>
+              <w:left w:w="37" w:type="dxa"/>
             </w:tcMar>
             <w:vAlign w:val="center"/>
           </w:tcPr>
@@ -8818,7 +8804,7 @@
             </w:tcBorders>
             <w:shd w:color="auto" w:fill="FFFFFF" w:val="clear"/>
             <w:tcMar>
-              <w:left w:w="42" w:type="dxa"/>
+              <w:left w:w="37" w:type="dxa"/>
             </w:tcMar>
             <w:vAlign w:val="center"/>
           </w:tcPr>
@@ -8954,7 +8940,7 @@
             </w:tcBorders>
             <w:shd w:color="auto" w:fill="FFFFFF" w:val="clear"/>
             <w:tcMar>
-              <w:left w:w="42" w:type="dxa"/>
+              <w:left w:w="37" w:type="dxa"/>
             </w:tcMar>
             <w:vAlign w:val="center"/>
           </w:tcPr>
@@ -9081,7 +9067,7 @@
             </w:tcBorders>
             <w:shd w:color="auto" w:fill="FFFFFF" w:val="clear"/>
             <w:tcMar>
-              <w:left w:w="42" w:type="dxa"/>
+              <w:left w:w="37" w:type="dxa"/>
             </w:tcMar>
             <w:vAlign w:val="center"/>
           </w:tcPr>
@@ -9216,7 +9202,7 @@
             </w:tcBorders>
             <w:shd w:color="auto" w:fill="FFFFFF" w:val="clear"/>
             <w:tcMar>
-              <w:left w:w="42" w:type="dxa"/>
+              <w:left w:w="37" w:type="dxa"/>
             </w:tcMar>
             <w:vAlign w:val="center"/>
           </w:tcPr>
@@ -9347,7 +9333,7 @@
             </w:tcBorders>
             <w:shd w:color="auto" w:fill="FFFFFF" w:val="clear"/>
             <w:tcMar>
-              <w:left w:w="42" w:type="dxa"/>
+              <w:left w:w="37" w:type="dxa"/>
             </w:tcMar>
             <w:vAlign w:val="center"/>
           </w:tcPr>
@@ -9478,7 +9464,7 @@
             </w:tcBorders>
             <w:shd w:color="auto" w:fill="FFFFFF" w:val="clear"/>
             <w:tcMar>
-              <w:left w:w="42" w:type="dxa"/>
+              <w:left w:w="37" w:type="dxa"/>
             </w:tcMar>
             <w:vAlign w:val="center"/>
           </w:tcPr>
@@ -9609,7 +9595,7 @@
             </w:tcBorders>
             <w:shd w:color="auto" w:fill="FFFFFF" w:val="clear"/>
             <w:tcMar>
-              <w:left w:w="42" w:type="dxa"/>
+              <w:left w:w="37" w:type="dxa"/>
             </w:tcMar>
             <w:vAlign w:val="center"/>
           </w:tcPr>
@@ -9744,7 +9730,7 @@
             </w:tcBorders>
             <w:shd w:color="auto" w:fill="FFFFFF" w:val="clear"/>
             <w:tcMar>
-              <w:left w:w="42" w:type="dxa"/>
+              <w:left w:w="37" w:type="dxa"/>
             </w:tcMar>
             <w:vAlign w:val="center"/>
           </w:tcPr>
@@ -9875,7 +9861,7 @@
             </w:tcBorders>
             <w:shd w:color="auto" w:fill="FFFFFF" w:val="clear"/>
             <w:tcMar>
-              <w:left w:w="42" w:type="dxa"/>
+              <w:left w:w="37" w:type="dxa"/>
             </w:tcMar>
             <w:vAlign w:val="center"/>
           </w:tcPr>
@@ -10006,7 +9992,7 @@
             </w:tcBorders>
             <w:shd w:color="auto" w:fill="FFFFFF" w:val="clear"/>
             <w:tcMar>
-              <w:left w:w="42" w:type="dxa"/>
+              <w:left w:w="37" w:type="dxa"/>
             </w:tcMar>
             <w:vAlign w:val="center"/>
           </w:tcPr>
@@ -10144,7 +10130,7 @@
             </w:tcBorders>
             <w:shd w:color="auto" w:fill="FFFFFF" w:val="clear"/>
             <w:tcMar>
-              <w:left w:w="42" w:type="dxa"/>
+              <w:left w:w="37" w:type="dxa"/>
             </w:tcMar>
             <w:vAlign w:val="center"/>
           </w:tcPr>
@@ -10271,7 +10257,7 @@
             </w:tcBorders>
             <w:shd w:color="auto" w:fill="FFFFFF" w:val="clear"/>
             <w:tcMar>
-              <w:left w:w="42" w:type="dxa"/>
+              <w:left w:w="37" w:type="dxa"/>
             </w:tcMar>
             <w:vAlign w:val="center"/>
           </w:tcPr>
@@ -10407,7 +10393,7 @@
             </w:tcBorders>
             <w:shd w:color="auto" w:fill="FFFFFF" w:val="clear"/>
             <w:tcMar>
-              <w:left w:w="42" w:type="dxa"/>
+              <w:left w:w="37" w:type="dxa"/>
             </w:tcMar>
             <w:vAlign w:val="center"/>
           </w:tcPr>
@@ -10523,15 +10509,16 @@
             <w:tcW w:w="1409" w:type="dxa"/>
             <w:vMerge w:val="continue"/>
             <w:tcBorders>
-              <w:left w:val="single" w:sz="4" w:space="0" w:color="000001"/>
-              <w:bottom w:val="single" w:sz="4" w:space="0" w:color="000001"/>
-              <w:right w:val="single" w:sz="4" w:space="0" w:color="000001"/>
-              <w:insideH w:val="single" w:sz="4" w:space="0" w:color="000001"/>
-              <w:insideV w:val="single" w:sz="4" w:space="0" w:color="000001"/>
-            </w:tcBorders>
-            <w:shd w:color="auto" w:fill="FFFFFF" w:val="clear"/>
-            <w:tcMar>
-              <w:left w:w="42" w:type="dxa"/>
+              <w:top w:val="single" w:sz="4" w:space="0" w:color="000001"/>
+              <w:left w:val="single" w:sz="4" w:space="0" w:color="000001"/>
+              <w:bottom w:val="single" w:sz="4" w:space="0" w:color="000001"/>
+              <w:right w:val="single" w:sz="4" w:space="0" w:color="000001"/>
+              <w:insideH w:val="single" w:sz="4" w:space="0" w:color="000001"/>
+              <w:insideV w:val="single" w:sz="4" w:space="0" w:color="000001"/>
+            </w:tcBorders>
+            <w:shd w:color="auto" w:fill="FFFFFF" w:val="clear"/>
+            <w:tcMar>
+              <w:left w:w="37" w:type="dxa"/>
             </w:tcMar>
             <w:vAlign w:val="center"/>
           </w:tcPr>
@@ -10549,6 +10536,7 @@
           <w:tcPr>
             <w:tcW w:w="1621" w:type="dxa"/>
             <w:tcBorders>
+              <w:top w:val="single" w:sz="4" w:space="0" w:color="000001"/>
               <w:left w:val="single" w:sz="4" w:space="0" w:color="000001"/>
               <w:bottom w:val="single" w:sz="4" w:space="0" w:color="000001"/>
               <w:right w:val="single" w:sz="4" w:space="0" w:color="000001"/>
@@ -10576,6 +10564,7 @@
           <w:tcPr>
             <w:tcW w:w="3174" w:type="dxa"/>
             <w:tcBorders>
+              <w:top w:val="single" w:sz="4" w:space="0" w:color="000001"/>
               <w:left w:val="single" w:sz="4" w:space="0" w:color="000001"/>
               <w:bottom w:val="single" w:sz="4" w:space="0" w:color="000001"/>
               <w:right w:val="single" w:sz="4" w:space="0" w:color="000001"/>
@@ -10608,6 +10597,7 @@
             <w:tcW w:w="3767" w:type="dxa"/>
             <w:vMerge w:val="continue"/>
             <w:tcBorders>
+              <w:top w:val="single" w:sz="4" w:space="0" w:color="000001"/>
               <w:left w:val="single" w:sz="4" w:space="0" w:color="000001"/>
               <w:bottom w:val="single" w:sz="4" w:space="0" w:color="000001"/>
               <w:right w:val="single" w:sz="4" w:space="0" w:color="000001"/>
@@ -10642,15 +10632,16 @@
             <w:tcW w:w="1409" w:type="dxa"/>
             <w:vMerge w:val="continue"/>
             <w:tcBorders>
-              <w:left w:val="single" w:sz="4" w:space="0" w:color="000001"/>
-              <w:bottom w:val="single" w:sz="4" w:space="0" w:color="000001"/>
-              <w:right w:val="single" w:sz="4" w:space="0" w:color="000001"/>
-              <w:insideH w:val="single" w:sz="4" w:space="0" w:color="000001"/>
-              <w:insideV w:val="single" w:sz="4" w:space="0" w:color="000001"/>
-            </w:tcBorders>
-            <w:shd w:color="auto" w:fill="FFFFFF" w:val="clear"/>
-            <w:tcMar>
-              <w:left w:w="42" w:type="dxa"/>
+              <w:top w:val="single" w:sz="4" w:space="0" w:color="000001"/>
+              <w:left w:val="single" w:sz="4" w:space="0" w:color="000001"/>
+              <w:bottom w:val="single" w:sz="4" w:space="0" w:color="000001"/>
+              <w:right w:val="single" w:sz="4" w:space="0" w:color="000001"/>
+              <w:insideH w:val="single" w:sz="4" w:space="0" w:color="000001"/>
+              <w:insideV w:val="single" w:sz="4" w:space="0" w:color="000001"/>
+            </w:tcBorders>
+            <w:shd w:color="auto" w:fill="FFFFFF" w:val="clear"/>
+            <w:tcMar>
+              <w:left w:w="37" w:type="dxa"/>
             </w:tcMar>
             <w:vAlign w:val="center"/>
           </w:tcPr>
@@ -10668,6 +10659,7 @@
           <w:tcPr>
             <w:tcW w:w="1621" w:type="dxa"/>
             <w:tcBorders>
+              <w:top w:val="single" w:sz="4" w:space="0" w:color="000001"/>
               <w:left w:val="single" w:sz="4" w:space="0" w:color="000001"/>
               <w:bottom w:val="single" w:sz="4" w:space="0" w:color="000001"/>
               <w:right w:val="single" w:sz="4" w:space="0" w:color="000001"/>
@@ -10689,13 +10681,7 @@
               <w:rPr>
                 <w:rFonts w:cs="Times New Roman" w:ascii="Times New Roman" w:hAnsi="Times New Roman"/>
               </w:rPr>
-              <w:t>cl_</w:t>
-            </w:r>
-            <w:r>
-              <w:rPr>
-                <w:rFonts w:cs="Times New Roman" w:ascii="Times New Roman" w:hAnsi="Times New Roman"/>
-              </w:rPr>
-              <w:t>credithours</w:t>
+              <w:t>cl_credithours</w:t>
             </w:r>
           </w:p>
         </w:tc>
@@ -10703,6 +10689,7 @@
           <w:tcPr>
             <w:tcW w:w="3174" w:type="dxa"/>
             <w:tcBorders>
+              <w:top w:val="single" w:sz="4" w:space="0" w:color="000001"/>
               <w:left w:val="single" w:sz="4" w:space="0" w:color="000001"/>
               <w:bottom w:val="single" w:sz="4" w:space="0" w:color="000001"/>
               <w:right w:val="single" w:sz="4" w:space="0" w:color="000001"/>
@@ -10733,6 +10720,7 @@
             <w:tcW w:w="3767" w:type="dxa"/>
             <w:vMerge w:val="continue"/>
             <w:tcBorders>
+              <w:top w:val="single" w:sz="4" w:space="0" w:color="000001"/>
               <w:left w:val="single" w:sz="4" w:space="0" w:color="000001"/>
               <w:bottom w:val="single" w:sz="4" w:space="0" w:color="000001"/>
               <w:right w:val="single" w:sz="4" w:space="0" w:color="000001"/>
@@ -10776,7 +10764,7 @@
             </w:tcBorders>
             <w:shd w:color="auto" w:fill="FFFFFF" w:val="clear"/>
             <w:tcMar>
-              <w:left w:w="42" w:type="dxa"/>
+              <w:left w:w="37" w:type="dxa"/>
             </w:tcMar>
             <w:vAlign w:val="center"/>
           </w:tcPr>
@@ -11560,7 +11548,7 @@
                 <wp:positionV relativeFrom="paragraph">
                   <wp:posOffset>5608320</wp:posOffset>
                 </wp:positionV>
-                <wp:extent cx="1564005" cy="325755"/>
+                <wp:extent cx="1564640" cy="326390"/>
                 <wp:effectExtent l="0" t="0" r="0" b="0"/>
                 <wp:wrapNone/>
                 <wp:docPr id="6" name="Rectangle 8"/>
@@ -11571,7 +11559,7 @@
                       <wps:spPr>
                         <a:xfrm>
                           <a:off x="0" y="0"/>
-                          <a:ext cx="1563480" cy="325080"/>
+                          <a:ext cx="1563840" cy="325800"/>
                         </a:xfrm>
                         <a:prstGeom prst="rect">
                           <a:avLst/>
@@ -11617,7 +11605,7 @@
           </mc:Choice>
           <mc:Fallback>
             <w:pict>
-              <v:rect id="shape_0" ID="Rectangle 8" fillcolor="white" stroked="f" style="position:absolute;margin-left:70.05pt;margin-top:441.6pt;width:123.05pt;height:25.55pt;mso-position-horizontal-relative:margin">
+              <v:rect id="shape_0" ID="Rectangle 8" fillcolor="white" stroked="f" style="position:absolute;margin-left:70.05pt;margin-top:441.6pt;width:123.1pt;height:25.6pt;mso-position-horizontal-relative:margin">
                 <w10:wrap type="square"/>
                 <v:fill o:detectmouseclick="t" type="solid" color2="black"/>
                 <v:stroke color="#3465a4" joinstyle="round" endcap="flat"/>
@@ -11669,7 +11657,7 @@
                   </pic:nvPicPr>
                   <pic:blipFill>
                     <a:blip r:embed="rId13"/>
-                    <a:srcRect l="4563" t="9358" r="1673" b="579"/>
+                    <a:srcRect l="4562" t="9357" r="1672" b="581"/>
                     <a:stretch>
                       <a:fillRect/>
                     </a:stretch>
@@ -11732,7 +11720,7 @@
                   </pic:nvPicPr>
                   <pic:blipFill>
                     <a:blip r:embed="rId14"/>
-                    <a:srcRect l="2179" t="4256" r="1722" b="1934"/>
+                    <a:srcRect l="2181" t="4256" r="1722" b="1933"/>
                     <a:stretch>
                       <a:fillRect/>
                     </a:stretch>

</xml_diff>